<commit_message>
Update Gereksinim analiz dokümanı.docx
</commit_message>
<xml_diff>
--- a/dokümantasyon/Gereksinim analiz dokümanı.docx
+++ b/dokümantasyon/Gereksinim analiz dokümanı.docx
@@ -83,13 +83,7 @@
         <w:t>1.1. Amaç:</w:t>
       </w:r>
       <w:r>
-        <w:t xml:space="preserve"> Bu dokümanın amacı, 6-9 yaş arası çocuklar için tasarlanan Artırılmış Gerçeklik (AR) tabanlı eğitici mobil oyun olan "Dedektif Pati ile Tarihi </w:t>
-      </w:r>
-      <w:r>
-        <w:t>Keşfet “in</w:t>
-      </w:r>
-      <w:r>
-        <w:t xml:space="preserve"> fonksiyonel ve fonksiyonel olmayan gereksinimlerini tanımlamaktır. Oyun, çocukların tarihi mekanları eğlenceli bir şekilde keşfetmelerini, bu mekanlarla ilgili temel bilgileri öğrenmelerini ve problem çözme becerilerini geliştirmelerini hedefler.</w:t>
+        <w:t> Bu dokümanın amacı, 6-9 yaş arası çocuklar için tasarlanan Artırılmış Gerçeklik (AR) tabanlı eğitici mobil oyun olan "Dedektif Pati ile Tarihi Keşfet “in fonksiyonel ve fonksiyonel olmayan gereksinimlerini tanımlamaktır. Oyun, çocukların tarihi mekanları eğlenceli bir şekilde keşfetmelerini, bu mekanlarla ilgili temel bilgileri öğrenmelerini ve problem çözme becerilerini geliştirmelerini hedefler.</w:t>
       </w:r>
     </w:p>
     <w:p>
@@ -107,19 +101,7 @@
         <w:t>1.2. Kapsam:</w:t>
       </w:r>
       <w:r>
-        <w:t xml:space="preserve"> Yazılım, kullanıcının mobil cihaz kamerasını kullanarak seçilen tarihi yapıların 3D modellerini gerçek dünya ortamında görüntülemesini sağlayacaktır. Oyuncular, "Dedektif Köpek" karakterinin rehberliğinde bu modeller üzerinde gizlenmiş belirli parçaları (örneğin Big Ben'in akrebi, Eyfel Kulesi'nin bayrağı) bulacaklardır. Parçayı bulduklarında, </w:t>
-      </w:r>
-      <w:r>
-        <w:t>mekân</w:t>
-      </w:r>
-      <w:r>
-        <w:t xml:space="preserve"> veya parça hakkında yaşa uygun kısa tarihi bilgiler sunulacaktır. Oyun başlangıçta Big Ben ve Eyfel Kulesi gibi sınırlı sayıda </w:t>
-      </w:r>
-      <w:r>
-        <w:t>mekân</w:t>
-      </w:r>
-      <w:r>
-        <w:t xml:space="preserve"> içerecek, ancak yeni mekanların eklenebilmesi için genişletilebilir bir yapıda olacaktır.</w:t>
+        <w:t> Yazılım, kullanıcının mobil cihaz kamerasını kullanarak seçilen tarihi yapıların 3D modellerini gerçek dünya ortamında görüntülemesini sağlayacaktır. Oyuncular, "Dedektif Köpek" karakterinin rehberliğinde bu modeller üzerinde gizlenmiş belirli parçaları (örneğin Big Ben'in akrebi, Eyfel Kulesi'nin bayrağı) bulacaklardır. Parçayı bulduklarında, mekân veya parça hakkında yaşa uygun kısa tarihi bilgiler sunulacaktır. Oyun başlangıçta Big Ben ve Eyfel Kulesi gibi sınırlı sayıda mekân içerecek, ancak yeni mekanların eklenebilmesi için genişletilebilir bir yapıda olacaktır.</w:t>
       </w:r>
     </w:p>
     <w:p>
@@ -318,23 +300,7 @@
           <w:b/>
           <w:bCs/>
         </w:rPr>
-        <w:t xml:space="preserve">Tarihi </w:t>
-      </w:r>
-      <w:proofErr w:type="gramStart"/>
-      <w:r>
-        <w:rPr>
-          <w:b/>
-          <w:bCs/>
-        </w:rPr>
-        <w:t>Mekan</w:t>
-      </w:r>
-      <w:proofErr w:type="gramEnd"/>
-      <w:r>
-        <w:rPr>
-          <w:b/>
-          <w:bCs/>
-        </w:rPr>
-        <w:t>/Eser:</w:t>
+        <w:t>Tarihi Mekan/Eser:</w:t>
       </w:r>
       <w:r>
         <w:t> Oyunda canlandırılan ve hakkında bilgi verilen yapı (örn. Big Ben, Eyfel Kulesi).</w:t>
@@ -456,13 +422,7 @@
         </w:numPr>
       </w:pPr>
       <w:r>
-        <w:t xml:space="preserve">Tarihi </w:t>
-      </w:r>
-      <w:r>
-        <w:t>Mekân</w:t>
-      </w:r>
-      <w:r>
-        <w:t xml:space="preserve"> Seçim Menüsü</w:t>
+        <w:t>Tarihi Mekân Seçim Menüsü</w:t>
       </w:r>
     </w:p>
     <w:p>
@@ -484,13 +444,7 @@
         </w:numPr>
       </w:pPr>
       <w:r>
-        <w:t xml:space="preserve">Seçilen Tarihi </w:t>
-      </w:r>
-      <w:r>
-        <w:t>Mekânın</w:t>
-      </w:r>
-      <w:r>
-        <w:t xml:space="preserve"> AR Ortamında 3D Görselleştirilmesi</w:t>
+        <w:t>Seçilen Tarihi Mekânın AR Ortamında 3D Görselleştirilmesi</w:t>
       </w:r>
     </w:p>
     <w:p>
@@ -783,11 +737,9 @@
       <w:r>
         <w:t>Uygulamanın temel çalışması için (</w:t>
       </w:r>
-      <w:proofErr w:type="gramStart"/>
-      <w:r>
-        <w:t>mekan</w:t>
-      </w:r>
-      <w:proofErr w:type="gramEnd"/>
+      <w:r>
+        <w:t>mekân</w:t>
+      </w:r>
       <w:r>
         <w:t xml:space="preserve"> indirme vb. hariç) sürekli internet bağlantısı gerekmeyeceği varsayılır (Offline oynanabilirlik hedeflenir).</w:t>
       </w:r>
@@ -835,15 +787,13 @@
         </w:rPr>
         <w:t xml:space="preserve">FR-1: </w:t>
       </w:r>
-      <w:proofErr w:type="gramStart"/>
-      <w:r>
-        <w:rPr>
-          <w:b/>
-          <w:bCs/>
-        </w:rPr>
-        <w:t>Mekan</w:t>
-      </w:r>
-      <w:proofErr w:type="gramEnd"/>
+      <w:r>
+        <w:rPr>
+          <w:b/>
+          <w:bCs/>
+        </w:rPr>
+        <w:t>Mekân</w:t>
+      </w:r>
       <w:r>
         <w:rPr>
           <w:b/>
@@ -873,11 +823,9 @@
       <w:r>
         <w:t xml:space="preserve">FR-1.2: Kullanıcı, listeden bir </w:t>
       </w:r>
-      <w:proofErr w:type="gramStart"/>
-      <w:r>
-        <w:t>mekanı</w:t>
-      </w:r>
-      <w:proofErr w:type="gramEnd"/>
+      <w:r>
+        <w:t>mekânı</w:t>
+      </w:r>
       <w:r>
         <w:t xml:space="preserve"> seçebilmelidir.</w:t>
       </w:r>
@@ -904,11 +852,9 @@
       <w:r>
         <w:t xml:space="preserve">FR-2.1: Kullanıcı bir </w:t>
       </w:r>
-      <w:proofErr w:type="gramStart"/>
-      <w:r>
-        <w:t>mekan</w:t>
-      </w:r>
-      <w:proofErr w:type="gramEnd"/>
+      <w:r>
+        <w:t>mekân</w:t>
+      </w:r>
       <w:r>
         <w:t xml:space="preserve"> seçtikten sonra, uygulama AR moduna geçmek için kamera erişimi istemelidir (ilk kullanımda).</w:t>
       </w:r>
@@ -946,15 +892,13 @@
         </w:rPr>
         <w:t xml:space="preserve">FR-3: </w:t>
       </w:r>
-      <w:proofErr w:type="gramStart"/>
-      <w:r>
-        <w:rPr>
-          <w:b/>
-          <w:bCs/>
-        </w:rPr>
-        <w:t>Mekan</w:t>
-      </w:r>
-      <w:proofErr w:type="gramEnd"/>
+      <w:r>
+        <w:rPr>
+          <w:b/>
+          <w:bCs/>
+        </w:rPr>
+        <w:t>Mekân</w:t>
+      </w:r>
       <w:r>
         <w:rPr>
           <w:b/>
@@ -973,11 +917,9 @@
       <w:r>
         <w:t xml:space="preserve">FR-3.1: Kullanıcı algılanan düzleme dokunduğunda, seçilen tarihi </w:t>
       </w:r>
-      <w:proofErr w:type="gramStart"/>
-      <w:r>
-        <w:t>mekanın</w:t>
-      </w:r>
-      <w:proofErr w:type="gramEnd"/>
+      <w:r>
+        <w:t>mekânın</w:t>
+      </w:r>
       <w:r>
         <w:t xml:space="preserve"> 3D modeli AR ortamında yerleştirilmelidir.</w:t>
       </w:r>
@@ -1144,15 +1086,7 @@
         </w:numPr>
       </w:pPr>
       <w:r>
-        <w:t xml:space="preserve">FR-6.3: Ekranda, bulunan parça veya ilgili tarihi </w:t>
-      </w:r>
-      <w:proofErr w:type="gramStart"/>
-      <w:r>
-        <w:t>mekan</w:t>
-      </w:r>
-      <w:proofErr w:type="gramEnd"/>
-      <w:r>
-        <w:t xml:space="preserve"> hakkında kısa, ilgi çekici ve yaşa uygun (resimli ve/veya seslendirilmiş) bir bilgi kartı gösterilmelidir.</w:t>
+        <w:t>FR-6.3: Ekranda, bulunan parça veya ilgili tarihi mekan hakkında kısa, ilgi çekici ve yaşa uygun (resimli ve/veya seslendirilmiş) bir bilgi kartı gösterilmelidir.</w:t>
       </w:r>
     </w:p>
     <w:p>
@@ -2703,6 +2637,7 @@
   <w:style w:type="character" w:default="1" w:styleId="VarsaylanParagrafYazTipi">
     <w:name w:val="Default Paragraph Font"/>
     <w:uiPriority w:val="1"/>
+    <w:semiHidden/>
     <w:unhideWhenUsed/>
   </w:style>
   <w:style w:type="table" w:default="1" w:styleId="NormalTablo">

</xml_diff>